<commit_message>
Cropped and added screenshots
</commit_message>
<xml_diff>
--- a/03/Blatt3.docx
+++ b/03/Blatt3.docx
@@ -276,6 +276,79 @@
       </w:pPr>
       <w:r>
         <w:rPr>
+          <w:noProof/>
+        </w:rPr>
+        <w:drawing>
+          <wp:anchor distT="0" distB="0" distL="114300" distR="114300" simplePos="0" relativeHeight="251658240" behindDoc="0" locked="0" layoutInCell="1" allowOverlap="1" wp14:anchorId="0CC03CCB" wp14:editId="721FEC7B">
+            <wp:simplePos x="0" y="0"/>
+            <wp:positionH relativeFrom="column">
+              <wp:posOffset>-292100</wp:posOffset>
+            </wp:positionH>
+            <wp:positionV relativeFrom="paragraph">
+              <wp:posOffset>485140</wp:posOffset>
+            </wp:positionV>
+            <wp:extent cx="6630035" cy="3901440"/>
+            <wp:effectExtent l="0" t="0" r="0" b="10160"/>
+            <wp:wrapSquare wrapText="bothSides"/>
+            <wp:docPr id="3" name="Picture 3" descr="/screenshots/Screenshot%20from%202015-05-22%2016/51/38.png"/>
+            <wp:cNvGraphicFramePr>
+              <a:graphicFrameLocks xmlns:a="http://schemas.openxmlformats.org/drawingml/2006/main" noChangeAspect="1"/>
+            </wp:cNvGraphicFramePr>
+            <a:graphic xmlns:a="http://schemas.openxmlformats.org/drawingml/2006/main">
+              <a:graphicData uri="http://schemas.openxmlformats.org/drawingml/2006/picture">
+                <pic:pic xmlns:pic="http://schemas.openxmlformats.org/drawingml/2006/picture">
+                  <pic:nvPicPr>
+                    <pic:cNvPr id="0" name="Picture 3" descr="/screenshots/Screenshot%20from%202015-05-22%2016/51/38.png"/>
+                    <pic:cNvPicPr>
+                      <a:picLocks noChangeAspect="1" noChangeArrowheads="1"/>
+                    </pic:cNvPicPr>
+                  </pic:nvPicPr>
+                  <pic:blipFill rotWithShape="1">
+                    <a:blip r:embed="rId7">
+                      <a:extLst>
+                        <a:ext uri="{28A0092B-C50C-407E-A947-70E740481C1C}">
+                          <a14:useLocalDpi xmlns:a14="http://schemas.microsoft.com/office/drawing/2010/main" val="0"/>
+                        </a:ext>
+                      </a:extLst>
+                    </a:blip>
+                    <a:srcRect r="31939" b="-361"/>
+                    <a:stretch/>
+                  </pic:blipFill>
+                  <pic:spPr bwMode="auto">
+                    <a:xfrm>
+                      <a:off x="0" y="0"/>
+                      <a:ext cx="6630035" cy="3901440"/>
+                    </a:xfrm>
+                    <a:prstGeom prst="rect">
+                      <a:avLst/>
+                    </a:prstGeom>
+                    <a:noFill/>
+                    <a:ln>
+                      <a:noFill/>
+                    </a:ln>
+                    <a:extLst>
+                      <a:ext uri="{53640926-AAD7-44D8-BBD7-CCE9431645EC}">
+                        <a14:shadowObscured xmlns:a14="http://schemas.microsoft.com/office/drawing/2010/main"/>
+                      </a:ext>
+                      <a:ext uri="{FAA26D3D-D897-4be2-8F04-BA451C77F1D7}">
+                        <ma14:placeholderFlag xmlns:ma14="http://schemas.microsoft.com/office/mac/drawingml/2011/main"/>
+                      </a:ext>
+                    </a:extLst>
+                  </pic:spPr>
+                </pic:pic>
+              </a:graphicData>
+            </a:graphic>
+            <wp14:sizeRelH relativeFrom="page">
+              <wp14:pctWidth>0</wp14:pctWidth>
+            </wp14:sizeRelH>
+            <wp14:sizeRelV relativeFrom="page">
+              <wp14:pctHeight>0</wp14:pctHeight>
+            </wp14:sizeRelV>
+          </wp:anchor>
+        </w:drawing>
+      </w:r>
+      <w:r>
+        <w:rPr>
           <w:lang w:val="de-DE"/>
         </w:rPr>
         <w:t>Nach dem Manager kommt noch eine Entity</w:t>
@@ -322,6 +395,7 @@
         <w:rPr>
           <w:lang w:val="de-DE"/>
         </w:rPr>
+        <w:lastRenderedPageBreak/>
         <w:t>Implementierung und Simulation</w:t>
       </w:r>
     </w:p>
@@ -351,7 +425,19 @@
         <w:rPr>
           <w:lang w:val="de-DE"/>
         </w:rPr>
-        <w:t xml:space="preserve">. Nachdem alles soweit fertig war testen wir unseren Code, der zunächst einige Probleme machte, z.B. zwei Buttons </w:t>
+        <w:t>. Nachdem alles soweit fertig war testen wir unseren Code, der zunächst einige Probleme machte, z.B. zwei</w:t>
+      </w:r>
+      <w:r>
+        <w:rPr>
+          <w:lang w:val="de-DE"/>
+        </w:rPr>
+        <w:t xml:space="preserve"> </w:t>
+      </w:r>
+      <w:r>
+        <w:rPr>
+          <w:lang w:val="de-DE"/>
+        </w:rPr>
+        <w:t xml:space="preserve">Buttons </w:t>
       </w:r>
       <w:proofErr w:type="spellStart"/>
       <w:r>
@@ -451,6 +537,12 @@
           <w:lang w:val="de-DE"/>
         </w:rPr>
         <w:t xml:space="preserve"> weitere Errors warf.</w:t>
+      </w:r>
+      <w:r>
+        <w:rPr>
+          <w:noProof/>
+        </w:rPr>
+        <w:t xml:space="preserve"> </w:t>
       </w:r>
     </w:p>
     <w:p>
@@ -610,6 +702,8 @@
         </w:rPr>
         <w:br w:type="page"/>
       </w:r>
+      <w:bookmarkStart w:id="0" w:name="_GoBack"/>
+      <w:bookmarkEnd w:id="0"/>
     </w:p>
     <w:p>
       <w:pPr>
@@ -621,7 +715,6 @@
         <w:rPr>
           <w:lang w:val="de-DE"/>
         </w:rPr>
-        <w:lastRenderedPageBreak/>
         <w:t>Aufgabe 3:</w:t>
       </w:r>
     </w:p>
@@ -629,17 +722,18 @@
       <w:tblPr>
         <w:tblStyle w:val="TableGrid"/>
         <w:tblW w:w="0" w:type="auto"/>
+        <w:tblLayout w:type="fixed"/>
         <w:tblLook w:val="04A0" w:firstRow="1" w:lastRow="0" w:firstColumn="1" w:lastColumn="0" w:noHBand="0" w:noVBand="1"/>
       </w:tblPr>
       <w:tblGrid>
-        <w:gridCol w:w="2515"/>
-        <w:gridCol w:w="3247"/>
-        <w:gridCol w:w="3248"/>
+        <w:gridCol w:w="1624"/>
+        <w:gridCol w:w="3693"/>
+        <w:gridCol w:w="3693"/>
       </w:tblGrid>
       <w:tr>
         <w:tc>
           <w:tcPr>
-            <w:tcW w:w="2515" w:type="dxa"/>
+            <w:tcW w:w="1624" w:type="dxa"/>
           </w:tcPr>
           <w:p>
             <w:pPr>
@@ -651,7 +745,7 @@
         </w:tc>
         <w:tc>
           <w:tcPr>
-            <w:tcW w:w="3247" w:type="dxa"/>
+            <w:tcW w:w="3693" w:type="dxa"/>
           </w:tcPr>
           <w:p>
             <w:pPr>
@@ -669,7 +763,7 @@
         </w:tc>
         <w:tc>
           <w:tcPr>
-            <w:tcW w:w="3248" w:type="dxa"/>
+            <w:tcW w:w="3693" w:type="dxa"/>
           </w:tcPr>
           <w:p>
             <w:pPr>
@@ -689,7 +783,7 @@
       <w:tr>
         <w:tc>
           <w:tcPr>
-            <w:tcW w:w="2515" w:type="dxa"/>
+            <w:tcW w:w="1624" w:type="dxa"/>
           </w:tcPr>
           <w:p>
             <w:pPr>
@@ -707,7 +801,7 @@
         </w:tc>
         <w:tc>
           <w:tcPr>
-            <w:tcW w:w="3247" w:type="dxa"/>
+            <w:tcW w:w="3693" w:type="dxa"/>
           </w:tcPr>
           <w:p>
             <w:pPr>
@@ -761,7 +855,7 @@
         </w:tc>
         <w:tc>
           <w:tcPr>
-            <w:tcW w:w="3248" w:type="dxa"/>
+            <w:tcW w:w="3693" w:type="dxa"/>
           </w:tcPr>
           <w:p>
             <w:pPr>
@@ -825,7 +919,7 @@
       <w:tr>
         <w:tc>
           <w:tcPr>
-            <w:tcW w:w="2515" w:type="dxa"/>
+            <w:tcW w:w="1624" w:type="dxa"/>
           </w:tcPr>
           <w:p>
             <w:pPr>
@@ -843,7 +937,7 @@
         </w:tc>
         <w:tc>
           <w:tcPr>
-            <w:tcW w:w="3247" w:type="dxa"/>
+            <w:tcW w:w="3693" w:type="dxa"/>
           </w:tcPr>
           <w:p>
             <w:pPr>
@@ -851,19 +945,75 @@
                 <w:lang w:val="de-DE"/>
               </w:rPr>
             </w:pPr>
+            <w:proofErr w:type="spellStart"/>
             <w:r>
               <w:rPr>
                 <w:lang w:val="de-DE"/>
               </w:rPr>
               <w:t>Altera</w:t>
             </w:r>
-            <w:bookmarkStart w:id="0" w:name="_GoBack"/>
-            <w:bookmarkEnd w:id="0"/>
+            <w:proofErr w:type="spellEnd"/>
+            <w:r>
+              <w:rPr>
+                <w:lang w:val="de-DE"/>
+              </w:rPr>
+              <w:t xml:space="preserve">, </w:t>
+            </w:r>
+            <w:proofErr w:type="spellStart"/>
+            <w:r>
+              <w:rPr>
+                <w:lang w:val="de-DE"/>
+              </w:rPr>
+              <w:t>Xilinx</w:t>
+            </w:r>
+            <w:proofErr w:type="spellEnd"/>
+            <w:r>
+              <w:rPr>
+                <w:lang w:val="de-DE"/>
+              </w:rPr>
+              <w:t xml:space="preserve">, </w:t>
+            </w:r>
+            <w:proofErr w:type="spellStart"/>
+            <w:r>
+              <w:rPr>
+                <w:lang w:val="de-DE"/>
+              </w:rPr>
+              <w:t>Lattice</w:t>
+            </w:r>
+            <w:proofErr w:type="spellEnd"/>
+            <w:r>
+              <w:rPr>
+                <w:lang w:val="de-DE"/>
+              </w:rPr>
+              <w:t xml:space="preserve"> Semiconductor, </w:t>
+            </w:r>
+            <w:proofErr w:type="spellStart"/>
+            <w:r>
+              <w:rPr>
+                <w:lang w:val="de-DE"/>
+              </w:rPr>
+              <w:t>Actel</w:t>
+            </w:r>
+            <w:proofErr w:type="spellEnd"/>
+            <w:r>
+              <w:rPr>
+                <w:lang w:val="de-DE"/>
+              </w:rPr>
+              <w:t xml:space="preserve">, </w:t>
+            </w:r>
+            <w:proofErr w:type="spellStart"/>
+            <w:r>
+              <w:rPr>
+                <w:lang w:val="de-DE"/>
+              </w:rPr>
+              <w:t>SiliconBlue</w:t>
+            </w:r>
+            <w:proofErr w:type="spellEnd"/>
           </w:p>
         </w:tc>
         <w:tc>
           <w:tcPr>
-            <w:tcW w:w="3248" w:type="dxa"/>
+            <w:tcW w:w="3693" w:type="dxa"/>
           </w:tcPr>
           <w:p>
             <w:pPr>
@@ -877,6 +1027,62 @@
                 <w:lang w:val="de-DE"/>
               </w:rPr>
               <w:t>Altera</w:t>
+            </w:r>
+            <w:proofErr w:type="spellEnd"/>
+            <w:r>
+              <w:rPr>
+                <w:lang w:val="de-DE"/>
+              </w:rPr>
+              <w:t xml:space="preserve">, </w:t>
+            </w:r>
+            <w:proofErr w:type="spellStart"/>
+            <w:r>
+              <w:rPr>
+                <w:lang w:val="de-DE"/>
+              </w:rPr>
+              <w:t>Xilinx</w:t>
+            </w:r>
+            <w:proofErr w:type="spellEnd"/>
+            <w:r>
+              <w:rPr>
+                <w:lang w:val="de-DE"/>
+              </w:rPr>
+              <w:t xml:space="preserve">, </w:t>
+            </w:r>
+            <w:proofErr w:type="spellStart"/>
+            <w:r>
+              <w:rPr>
+                <w:lang w:val="de-DE"/>
+              </w:rPr>
+              <w:t>Lattice</w:t>
+            </w:r>
+            <w:proofErr w:type="spellEnd"/>
+            <w:r>
+              <w:rPr>
+                <w:lang w:val="de-DE"/>
+              </w:rPr>
+              <w:t xml:space="preserve"> Semiconductor, </w:t>
+            </w:r>
+            <w:proofErr w:type="spellStart"/>
+            <w:r>
+              <w:rPr>
+                <w:lang w:val="de-DE"/>
+              </w:rPr>
+              <w:t>Cypress</w:t>
+            </w:r>
+            <w:proofErr w:type="spellEnd"/>
+            <w:r>
+              <w:rPr>
+                <w:lang w:val="de-DE"/>
+              </w:rPr>
+              <w:t xml:space="preserve"> Semiconductor, </w:t>
+            </w:r>
+            <w:proofErr w:type="spellStart"/>
+            <w:r>
+              <w:rPr>
+                <w:lang w:val="de-DE"/>
+              </w:rPr>
+              <w:t>Atmel</w:t>
             </w:r>
             <w:proofErr w:type="spellEnd"/>
           </w:p>
@@ -885,7 +1091,7 @@
       <w:tr>
         <w:tc>
           <w:tcPr>
-            <w:tcW w:w="2515" w:type="dxa"/>
+            <w:tcW w:w="1624" w:type="dxa"/>
           </w:tcPr>
           <w:p>
             <w:pPr>
@@ -903,7 +1109,7 @@
         </w:tc>
         <w:tc>
           <w:tcPr>
-            <w:tcW w:w="3247" w:type="dxa"/>
+            <w:tcW w:w="3693" w:type="dxa"/>
           </w:tcPr>
           <w:p>
             <w:pPr>
@@ -913,23 +1119,62 @@
             </w:pPr>
             <w:r>
               <w:rPr>
-                <w:lang w:val="de-DE"/>
-              </w:rPr>
-              <w:t xml:space="preserve">Basierend auf </w:t>
-            </w:r>
-            <w:proofErr w:type="spellStart"/>
-            <w:r>
-              <w:rPr>
-                <w:lang w:val="de-DE"/>
-              </w:rPr>
-              <w:t>Lookuptables</w:t>
-            </w:r>
-            <w:proofErr w:type="spellEnd"/>
+                <w:noProof/>
+              </w:rPr>
+              <w:drawing>
+                <wp:inline distT="0" distB="0" distL="0" distR="0" wp14:anchorId="3C6C8B17" wp14:editId="71C62309">
+                  <wp:extent cx="2115051" cy="1983740"/>
+                  <wp:effectExtent l="0" t="0" r="0" b="0"/>
+                  <wp:docPr id="1" name="Picture 1" descr="../../../Downloads/main-qimg-8cb08a7d8f9d900e444947330c768942.gif"/>
+                  <wp:cNvGraphicFramePr>
+                    <a:graphicFrameLocks xmlns:a="http://schemas.openxmlformats.org/drawingml/2006/main" noChangeAspect="1"/>
+                  </wp:cNvGraphicFramePr>
+                  <a:graphic xmlns:a="http://schemas.openxmlformats.org/drawingml/2006/main">
+                    <a:graphicData uri="http://schemas.openxmlformats.org/drawingml/2006/picture">
+                      <pic:pic xmlns:pic="http://schemas.openxmlformats.org/drawingml/2006/picture">
+                        <pic:nvPicPr>
+                          <pic:cNvPr id="0" name="Picture 1" descr="../../../Downloads/main-qimg-8cb08a7d8f9d900e444947330c768942.gif"/>
+                          <pic:cNvPicPr>
+                            <a:picLocks noChangeAspect="1" noChangeArrowheads="1"/>
+                          </pic:cNvPicPr>
+                        </pic:nvPicPr>
+                        <pic:blipFill>
+                          <a:blip r:embed="rId8">
+                            <a:extLst>
+                              <a:ext uri="{28A0092B-C50C-407E-A947-70E740481C1C}">
+                                <a14:useLocalDpi xmlns:a14="http://schemas.microsoft.com/office/drawing/2010/main" val="0"/>
+                              </a:ext>
+                            </a:extLst>
+                          </a:blip>
+                          <a:srcRect/>
+                          <a:stretch>
+                            <a:fillRect/>
+                          </a:stretch>
+                        </pic:blipFill>
+                        <pic:spPr bwMode="auto">
+                          <a:xfrm>
+                            <a:off x="0" y="0"/>
+                            <a:ext cx="2139198" cy="2006388"/>
+                          </a:xfrm>
+                          <a:prstGeom prst="rect">
+                            <a:avLst/>
+                          </a:prstGeom>
+                          <a:noFill/>
+                          <a:ln>
+                            <a:noFill/>
+                          </a:ln>
+                        </pic:spPr>
+                      </pic:pic>
+                    </a:graphicData>
+                  </a:graphic>
+                </wp:inline>
+              </w:drawing>
+            </w:r>
           </w:p>
         </w:tc>
         <w:tc>
           <w:tcPr>
-            <w:tcW w:w="3248" w:type="dxa"/>
+            <w:tcW w:w="3693" w:type="dxa"/>
           </w:tcPr>
           <w:p>
             <w:pPr>
@@ -939,37 +1184,56 @@
             </w:pPr>
             <w:r>
               <w:rPr>
-                <w:lang w:val="de-DE"/>
-              </w:rPr>
-              <w:t xml:space="preserve">Benutzt </w:t>
-            </w:r>
-            <w:proofErr w:type="spellStart"/>
-            <w:r>
-              <w:rPr>
-                <w:lang w:val="de-DE"/>
-              </w:rPr>
-              <w:t>Sea</w:t>
-            </w:r>
-            <w:proofErr w:type="spellEnd"/>
-            <w:r>
-              <w:rPr>
-                <w:lang w:val="de-DE"/>
-              </w:rPr>
-              <w:t>-</w:t>
-            </w:r>
-            <w:proofErr w:type="spellStart"/>
-            <w:r>
-              <w:rPr>
-                <w:lang w:val="de-DE"/>
-              </w:rPr>
-              <w:t>of</w:t>
-            </w:r>
-            <w:proofErr w:type="spellEnd"/>
-            <w:r>
-              <w:rPr>
-                <w:lang w:val="de-DE"/>
-              </w:rPr>
-              <w:t>-Gates für Logik</w:t>
+                <w:noProof/>
+              </w:rPr>
+              <w:drawing>
+                <wp:inline distT="0" distB="0" distL="0" distR="0" wp14:anchorId="479DDE9A" wp14:editId="0A595417">
+                  <wp:extent cx="4244872" cy="2098040"/>
+                  <wp:effectExtent l="0" t="0" r="0" b="10160"/>
+                  <wp:docPr id="2" name="Picture 2" descr="../../../Downloads/main-qimg-6921e8de2eeb870aebd83a2a5e9a59cc.gif"/>
+                  <wp:cNvGraphicFramePr>
+                    <a:graphicFrameLocks xmlns:a="http://schemas.openxmlformats.org/drawingml/2006/main" noChangeAspect="1"/>
+                  </wp:cNvGraphicFramePr>
+                  <a:graphic xmlns:a="http://schemas.openxmlformats.org/drawingml/2006/main">
+                    <a:graphicData uri="http://schemas.openxmlformats.org/drawingml/2006/picture">
+                      <pic:pic xmlns:pic="http://schemas.openxmlformats.org/drawingml/2006/picture">
+                        <pic:nvPicPr>
+                          <pic:cNvPr id="0" name="Picture 2" descr="../../../Downloads/main-qimg-6921e8de2eeb870aebd83a2a5e9a59cc.gif"/>
+                          <pic:cNvPicPr>
+                            <a:picLocks noChangeAspect="1" noChangeArrowheads="1"/>
+                          </pic:cNvPicPr>
+                        </pic:nvPicPr>
+                        <pic:blipFill>
+                          <a:blip r:embed="rId9">
+                            <a:extLst>
+                              <a:ext uri="{28A0092B-C50C-407E-A947-70E740481C1C}">
+                                <a14:useLocalDpi xmlns:a14="http://schemas.microsoft.com/office/drawing/2010/main" val="0"/>
+                              </a:ext>
+                            </a:extLst>
+                          </a:blip>
+                          <a:srcRect/>
+                          <a:stretch>
+                            <a:fillRect/>
+                          </a:stretch>
+                        </pic:blipFill>
+                        <pic:spPr bwMode="auto">
+                          <a:xfrm>
+                            <a:off x="0" y="0"/>
+                            <a:ext cx="4276694" cy="2113768"/>
+                          </a:xfrm>
+                          <a:prstGeom prst="rect">
+                            <a:avLst/>
+                          </a:prstGeom>
+                          <a:noFill/>
+                          <a:ln>
+                            <a:noFill/>
+                          </a:ln>
+                        </pic:spPr>
+                      </pic:pic>
+                    </a:graphicData>
+                  </a:graphic>
+                </wp:inline>
+              </w:drawing>
             </w:r>
           </w:p>
         </w:tc>
@@ -977,7 +1241,7 @@
       <w:tr>
         <w:tc>
           <w:tcPr>
-            <w:tcW w:w="2515" w:type="dxa"/>
+            <w:tcW w:w="1624" w:type="dxa"/>
           </w:tcPr>
           <w:p>
             <w:pPr>
@@ -995,7 +1259,7 @@
         </w:tc>
         <w:tc>
           <w:tcPr>
-            <w:tcW w:w="3247" w:type="dxa"/>
+            <w:tcW w:w="3693" w:type="dxa"/>
           </w:tcPr>
           <w:p>
             <w:pPr>
@@ -1115,11 +1379,24 @@
               <w:t>filtering</w:t>
             </w:r>
             <w:proofErr w:type="spellEnd"/>
+          </w:p>
+          <w:p>
+            <w:pPr>
+              <w:rPr>
+                <w:lang w:val="de-DE"/>
+              </w:rPr>
+            </w:pPr>
+            <w:r>
+              <w:rPr>
+                <w:lang w:val="de-DE"/>
+              </w:rPr>
+              <w:t>Meist für größere und komplexere Designs</w:t>
+            </w:r>
           </w:p>
         </w:tc>
         <w:tc>
           <w:tcPr>
-            <w:tcW w:w="3248" w:type="dxa"/>
+            <w:tcW w:w="3693" w:type="dxa"/>
           </w:tcPr>
           <w:p>
             <w:pPr>
@@ -1127,13 +1404,19 @@
                 <w:lang w:val="de-DE"/>
               </w:rPr>
             </w:pPr>
+            <w:r>
+              <w:rPr>
+                <w:lang w:val="de-DE"/>
+              </w:rPr>
+              <w:t>Kleine design die sofort einsatzbereit sein sollen, bei sehr niedrigem Energieverbrauch</w:t>
+            </w:r>
           </w:p>
         </w:tc>
       </w:tr>
       <w:tr>
         <w:tc>
           <w:tcPr>
-            <w:tcW w:w="2515" w:type="dxa"/>
+            <w:tcW w:w="1624" w:type="dxa"/>
           </w:tcPr>
           <w:p>
             <w:pPr>
@@ -1151,7 +1434,7 @@
         </w:tc>
         <w:tc>
           <w:tcPr>
-            <w:tcW w:w="3247" w:type="dxa"/>
+            <w:tcW w:w="3693" w:type="dxa"/>
           </w:tcPr>
           <w:p>
             <w:pPr>
@@ -1159,11 +1442,100 @@
                 <w:lang w:val="de-DE"/>
               </w:rPr>
             </w:pPr>
+            <w:r>
+              <w:rPr>
+                <w:lang w:val="de-DE"/>
+              </w:rPr>
+              <w:t xml:space="preserve">Basierend auf </w:t>
+            </w:r>
+            <w:proofErr w:type="spellStart"/>
+            <w:r>
+              <w:rPr>
+                <w:lang w:val="de-DE"/>
+              </w:rPr>
+              <w:t>Lookuptables</w:t>
+            </w:r>
+            <w:proofErr w:type="spellEnd"/>
+            <w:r>
+              <w:rPr>
+                <w:lang w:val="de-DE"/>
+              </w:rPr>
+              <w:t>,</w:t>
+            </w:r>
+          </w:p>
+          <w:p>
+            <w:pPr>
+              <w:rPr>
+                <w:lang w:val="de-DE"/>
+              </w:rPr>
+            </w:pPr>
+            <w:r>
+              <w:rPr>
+                <w:lang w:val="de-DE"/>
+              </w:rPr>
+              <w:t xml:space="preserve">höhere Komplexität mit bis 150 000 </w:t>
+            </w:r>
+            <w:proofErr w:type="spellStart"/>
+            <w:r>
+              <w:rPr>
+                <w:lang w:val="de-DE"/>
+              </w:rPr>
+              <w:t>flip</w:t>
+            </w:r>
+            <w:proofErr w:type="spellEnd"/>
+            <w:r>
+              <w:rPr>
+                <w:lang w:val="de-DE"/>
+              </w:rPr>
+              <w:t xml:space="preserve"> </w:t>
+            </w:r>
+            <w:proofErr w:type="spellStart"/>
+            <w:r>
+              <w:rPr>
+                <w:lang w:val="de-DE"/>
+              </w:rPr>
+              <w:t>flops</w:t>
+            </w:r>
+            <w:proofErr w:type="spellEnd"/>
+            <w:r>
+              <w:rPr>
+                <w:lang w:val="de-DE"/>
+              </w:rPr>
+              <w:t xml:space="preserve">, niedriger energieverbrauch im </w:t>
+            </w:r>
+            <w:proofErr w:type="spellStart"/>
+            <w:r>
+              <w:rPr>
+                <w:lang w:val="de-DE"/>
+              </w:rPr>
+              <w:t>idle</w:t>
+            </w:r>
+            <w:proofErr w:type="spellEnd"/>
+            <w:r>
+              <w:rPr>
+                <w:lang w:val="de-DE"/>
+              </w:rPr>
+              <w:t xml:space="preserve"> Zustand, </w:t>
+            </w:r>
+            <w:proofErr w:type="spellStart"/>
+            <w:r>
+              <w:rPr>
+                <w:lang w:val="de-DE"/>
+              </w:rPr>
+              <w:t>bitstream</w:t>
+            </w:r>
+            <w:proofErr w:type="spellEnd"/>
+            <w:r>
+              <w:rPr>
+                <w:lang w:val="de-DE"/>
+              </w:rPr>
+              <w:t xml:space="preserve"> muss nach neuer Stromzufuhr neugeladen werden</w:t>
+            </w:r>
           </w:p>
         </w:tc>
         <w:tc>
           <w:tcPr>
-            <w:tcW w:w="3248" w:type="dxa"/>
+            <w:tcW w:w="3693" w:type="dxa"/>
           </w:tcPr>
           <w:p>
             <w:pPr>
@@ -1171,13 +1543,150 @@
                 <w:lang w:val="de-DE"/>
               </w:rPr>
             </w:pPr>
+            <w:r>
+              <w:rPr>
+                <w:lang w:val="de-DE"/>
+              </w:rPr>
+              <w:t xml:space="preserve">Benutzt </w:t>
+            </w:r>
+            <w:proofErr w:type="spellStart"/>
+            <w:r>
+              <w:rPr>
+                <w:lang w:val="de-DE"/>
+              </w:rPr>
+              <w:t>Sea</w:t>
+            </w:r>
+            <w:proofErr w:type="spellEnd"/>
+            <w:r>
+              <w:rPr>
+                <w:lang w:val="de-DE"/>
+              </w:rPr>
+              <w:t>-</w:t>
+            </w:r>
+            <w:proofErr w:type="spellStart"/>
+            <w:r>
+              <w:rPr>
+                <w:lang w:val="de-DE"/>
+              </w:rPr>
+              <w:t>of</w:t>
+            </w:r>
+            <w:proofErr w:type="spellEnd"/>
+            <w:r>
+              <w:rPr>
+                <w:lang w:val="de-DE"/>
+              </w:rPr>
+              <w:t>-Gates für Logik</w:t>
+            </w:r>
+            <w:r>
+              <w:rPr>
+                <w:lang w:val="de-DE"/>
+              </w:rPr>
+              <w:t>,</w:t>
+            </w:r>
+          </w:p>
+          <w:p>
+            <w:pPr>
+              <w:rPr>
+                <w:lang w:val="de-DE"/>
+              </w:rPr>
+            </w:pPr>
+            <w:r>
+              <w:rPr>
+                <w:lang w:val="de-DE"/>
+              </w:rPr>
+              <w:t xml:space="preserve">leicht verständliche AND-OR Struktur, </w:t>
+            </w:r>
+            <w:proofErr w:type="spellStart"/>
+            <w:r>
+              <w:rPr>
+                <w:lang w:val="de-DE"/>
+              </w:rPr>
+              <w:t>single</w:t>
+            </w:r>
+            <w:proofErr w:type="spellEnd"/>
+            <w:r>
+              <w:rPr>
+                <w:lang w:val="de-DE"/>
+              </w:rPr>
+              <w:t xml:space="preserve"> </w:t>
+            </w:r>
+            <w:proofErr w:type="spellStart"/>
+            <w:r>
+              <w:rPr>
+                <w:lang w:val="de-DE"/>
+              </w:rPr>
+              <w:t>chip</w:t>
+            </w:r>
+            <w:proofErr w:type="spellEnd"/>
+            <w:r>
+              <w:rPr>
+                <w:lang w:val="de-DE"/>
+              </w:rPr>
+              <w:t xml:space="preserve"> </w:t>
+            </w:r>
+            <w:proofErr w:type="spellStart"/>
+            <w:r>
+              <w:rPr>
+                <w:lang w:val="de-DE"/>
+              </w:rPr>
+              <w:t>lösung</w:t>
+            </w:r>
+            <w:proofErr w:type="spellEnd"/>
+            <w:r>
+              <w:rPr>
+                <w:lang w:val="de-DE"/>
+              </w:rPr>
+              <w:t xml:space="preserve">, kann nach Programmierung das design locken und muss demnach nicht nach Stromverlust neugeladen werden, geringere Komplexität &lt; 500 </w:t>
+            </w:r>
+            <w:proofErr w:type="spellStart"/>
+            <w:r>
+              <w:rPr>
+                <w:lang w:val="de-DE"/>
+              </w:rPr>
+              <w:t>flip</w:t>
+            </w:r>
+            <w:proofErr w:type="spellEnd"/>
+            <w:r>
+              <w:rPr>
+                <w:lang w:val="de-DE"/>
+              </w:rPr>
+              <w:t xml:space="preserve"> </w:t>
+            </w:r>
+            <w:proofErr w:type="spellStart"/>
+            <w:r>
+              <w:rPr>
+                <w:lang w:val="de-DE"/>
+              </w:rPr>
+              <w:t>flops</w:t>
+            </w:r>
+            <w:proofErr w:type="spellEnd"/>
+            <w:r>
+              <w:rPr>
+                <w:lang w:val="de-DE"/>
+              </w:rPr>
+              <w:t xml:space="preserve">, sehr niedriger energieverbrauch im </w:t>
+            </w:r>
+            <w:proofErr w:type="spellStart"/>
+            <w:r>
+              <w:rPr>
+                <w:lang w:val="de-DE"/>
+              </w:rPr>
+              <w:t>idle</w:t>
+            </w:r>
+            <w:proofErr w:type="spellEnd"/>
+            <w:r>
+              <w:rPr>
+                <w:lang w:val="de-DE"/>
+              </w:rPr>
+              <w:t xml:space="preserve"> Zustand</w:t>
+            </w:r>
           </w:p>
         </w:tc>
       </w:tr>
       <w:tr>
         <w:tc>
           <w:tcPr>
-            <w:tcW w:w="2515" w:type="dxa"/>
+            <w:tcW w:w="1624" w:type="dxa"/>
           </w:tcPr>
           <w:p>
             <w:pPr>
@@ -1195,7 +1704,7 @@
         </w:tc>
         <w:tc>
           <w:tcPr>
-            <w:tcW w:w="3247" w:type="dxa"/>
+            <w:tcW w:w="3693" w:type="dxa"/>
           </w:tcPr>
           <w:p>
             <w:pPr>
@@ -1203,11 +1712,17 @@
                 <w:lang w:val="de-DE"/>
               </w:rPr>
             </w:pPr>
+            <w:r>
+              <w:rPr>
+                <w:lang w:val="de-DE"/>
+              </w:rPr>
+              <w:t>VHDL</w:t>
+            </w:r>
           </w:p>
         </w:tc>
         <w:tc>
           <w:tcPr>
-            <w:tcW w:w="3248" w:type="dxa"/>
+            <w:tcW w:w="3693" w:type="dxa"/>
           </w:tcPr>
           <w:p>
             <w:pPr>
@@ -1215,13 +1730,19 @@
                 <w:lang w:val="de-DE"/>
               </w:rPr>
             </w:pPr>
+            <w:r>
+              <w:rPr>
+                <w:lang w:val="de-DE"/>
+              </w:rPr>
+              <w:t>VHDL</w:t>
+            </w:r>
           </w:p>
         </w:tc>
       </w:tr>
       <w:tr>
         <w:tc>
           <w:tcPr>
-            <w:tcW w:w="2515" w:type="dxa"/>
+            <w:tcW w:w="1624" w:type="dxa"/>
           </w:tcPr>
           <w:p>
             <w:pPr>
@@ -1239,7 +1760,7 @@
         </w:tc>
         <w:tc>
           <w:tcPr>
-            <w:tcW w:w="3247" w:type="dxa"/>
+            <w:tcW w:w="3693" w:type="dxa"/>
           </w:tcPr>
           <w:p>
             <w:pPr>
@@ -1251,7 +1772,7 @@
         </w:tc>
         <w:tc>
           <w:tcPr>
-            <w:tcW w:w="3248" w:type="dxa"/>
+            <w:tcW w:w="3693" w:type="dxa"/>
           </w:tcPr>
           <w:p>
             <w:pPr>
@@ -1271,7 +1792,7 @@
       </w:pPr>
     </w:p>
     <w:sectPr>
-      <w:headerReference w:type="default" r:id="rId7"/>
+      <w:headerReference w:type="default" r:id="rId10"/>
       <w:pgSz w:w="11900" w:h="16840"/>
       <w:pgMar w:top="1440" w:right="1440" w:bottom="1440" w:left="1440" w:header="720" w:footer="720" w:gutter="0"/>
       <w:cols w:space="720"/>

</xml_diff>